<commit_message>
This is commit from first person
</commit_message>
<xml_diff>
--- a/Ra.docx
+++ b/Ra.docx
@@ -5,6 +5,20 @@
     <w:p>
       <w:r>
         <w:t>This is first docs</w:t>
+      </w:r>
+    </w:p>
+    <w:p>
+      <w:r>
+        <w:t>2</w:t>
+      </w:r>
+      <w:r>
+        <w:rPr>
+          <w:vertAlign w:val="superscript"/>
+        </w:rPr>
+        <w:t>nd</w:t>
+      </w:r>
+      <w:r>
+        <w:t xml:space="preserve"> docs from first person</w:t>
       </w:r>
       <w:bookmarkStart w:id="0" w:name="_GoBack"/>
       <w:bookmarkEnd w:id="0"/>

</xml_diff>